<commit_message>
Agregar documentación del proyecto
</commit_message>
<xml_diff>
--- a/Documentos/proyecto final redes moviles.docx
+++ b/Documentos/proyecto final redes moviles.docx
@@ -9,741 +9,8 @@
         <w:jc w:val="both"/>
         <w:rPr>
           <w:rFonts w:ascii="Times New Roman" w:hAnsi="Times New Roman" w:cs="Times New Roman"/>
-        </w:rPr>
-      </w:pPr>
-    </w:p>
-    <w:p>
-      <w:pPr>
-        <w:spacing w:line="240" w:lineRule="auto"/>
-        <w:ind w:firstLine="709"/>
-        <w:jc w:val="center"/>
-        <w:rPr>
-          <w:rFonts w:ascii="Times New Roman" w:hAnsi="Times New Roman" w:cs="Times New Roman"/>
-          <w:sz w:val="24"/>
-          <w:szCs w:val="24"/>
-        </w:rPr>
-      </w:pPr>
-      <w:r>
-        <w:rPr>
-          <w:rFonts w:ascii="Times New Roman" w:hAnsi="Times New Roman" w:cs="Times New Roman"/>
-          <w:sz w:val="24"/>
-          <w:szCs w:val="24"/>
-        </w:rPr>
-        <w:t xml:space="preserve">Introducción </w:t>
-      </w:r>
-      <w:proofErr w:type="spellStart"/>
-      <w:r>
-        <w:rPr>
-          <w:rFonts w:ascii="Times New Roman" w:hAnsi="Times New Roman" w:cs="Times New Roman"/>
-          <w:sz w:val="24"/>
-          <w:szCs w:val="24"/>
-        </w:rPr>
-        <w:t>Micro</w:t>
-      </w:r>
-      <w:r>
-        <w:rPr>
-          <w:rFonts w:ascii="Times New Roman" w:hAnsi="Times New Roman" w:cs="Times New Roman"/>
-          <w:sz w:val="24"/>
-          <w:szCs w:val="24"/>
-        </w:rPr>
-        <w:t>finanzas</w:t>
-      </w:r>
-      <w:bookmarkStart w:id="0" w:name="_GoBack"/>
-      <w:bookmarkEnd w:id="0"/>
-      <w:proofErr w:type="spellEnd"/>
-    </w:p>
-    <w:p>
-      <w:pPr>
-        <w:shd w:val="clear" w:color="auto" w:fill="FFFFFF"/>
-        <w:spacing w:before="135" w:after="135" w:line="240" w:lineRule="auto"/>
-        <w:ind w:firstLine="709"/>
-        <w:jc w:val="both"/>
-        <w:rPr>
-          <w:rFonts w:ascii="Times New Roman" w:eastAsia="Times New Roman" w:hAnsi="Times New Roman" w:cs="Times New Roman"/>
-          <w:sz w:val="24"/>
-          <w:szCs w:val="24"/>
-          <w:lang w:eastAsia="es-MX"/>
-        </w:rPr>
-      </w:pPr>
-      <w:r>
-        <w:rPr>
-          <w:rFonts w:ascii="Times New Roman" w:eastAsia="Times New Roman" w:hAnsi="Times New Roman" w:cs="Times New Roman"/>
-          <w:color w:val="445555"/>
-          <w:sz w:val="24"/>
-          <w:szCs w:val="24"/>
-          <w:lang w:eastAsia="es-MX"/>
-        </w:rPr>
-        <w:t xml:space="preserve">Es una iniciativa que surge en la década de los 70 por un catedrático de la Universidad de </w:t>
-      </w:r>
-      <w:r>
-        <w:rPr>
-          <w:rFonts w:ascii="Times New Roman" w:eastAsia="Times New Roman" w:hAnsi="Times New Roman" w:cs="Times New Roman"/>
-          <w:sz w:val="24"/>
-          <w:szCs w:val="24"/>
-          <w:lang w:eastAsia="es-MX"/>
-        </w:rPr>
-        <w:t xml:space="preserve">Chittagong llamado Muhammad </w:t>
-      </w:r>
-      <w:proofErr w:type="spellStart"/>
-      <w:r>
-        <w:rPr>
-          <w:rFonts w:ascii="Times New Roman" w:eastAsia="Times New Roman" w:hAnsi="Times New Roman" w:cs="Times New Roman"/>
-          <w:sz w:val="24"/>
-          <w:szCs w:val="24"/>
-          <w:lang w:eastAsia="es-MX"/>
-        </w:rPr>
-        <w:t>Yunus</w:t>
-      </w:r>
-      <w:proofErr w:type="spellEnd"/>
-      <w:r>
-        <w:rPr>
-          <w:rFonts w:ascii="Times New Roman" w:eastAsia="Times New Roman" w:hAnsi="Times New Roman" w:cs="Times New Roman"/>
-          <w:sz w:val="24"/>
-          <w:szCs w:val="24"/>
-          <w:lang w:eastAsia="es-MX"/>
-        </w:rPr>
-        <w:t xml:space="preserve">, cuando decide investigar </w:t>
-      </w:r>
-      <w:r>
-        <w:rPr>
-          <w:rFonts w:ascii="Times New Roman" w:eastAsia="Times New Roman" w:hAnsi="Times New Roman" w:cs="Times New Roman"/>
-          <w:sz w:val="24"/>
-          <w:szCs w:val="24"/>
-          <w:lang w:eastAsia="es-MX"/>
-        </w:rPr>
-        <w:t>qué</w:t>
-      </w:r>
-      <w:r>
-        <w:rPr>
-          <w:rFonts w:ascii="Times New Roman" w:eastAsia="Times New Roman" w:hAnsi="Times New Roman" w:cs="Times New Roman"/>
-          <w:sz w:val="24"/>
-          <w:szCs w:val="24"/>
-          <w:lang w:eastAsia="es-MX"/>
-        </w:rPr>
-        <w:t xml:space="preserve"> era lo que estaba sucediendo fuera de la Universidad porque el incremento de la mortalidad en la ciudad.</w:t>
-      </w:r>
-    </w:p>
-    <w:p>
-      <w:pPr>
-        <w:shd w:val="clear" w:color="auto" w:fill="FFFFFF"/>
-        <w:spacing w:before="135" w:after="135" w:line="240" w:lineRule="auto"/>
-        <w:ind w:firstLine="709"/>
-        <w:jc w:val="both"/>
-        <w:rPr>
-          <w:rFonts w:ascii="Times New Roman" w:eastAsia="Times New Roman" w:hAnsi="Times New Roman" w:cs="Times New Roman"/>
-          <w:sz w:val="24"/>
-          <w:szCs w:val="24"/>
-          <w:lang w:eastAsia="es-MX"/>
-        </w:rPr>
-      </w:pPr>
-      <w:r>
-        <w:rPr>
-          <w:rFonts w:ascii="Times New Roman" w:eastAsia="Times New Roman" w:hAnsi="Times New Roman" w:cs="Times New Roman"/>
-          <w:sz w:val="24"/>
-          <w:szCs w:val="24"/>
-          <w:lang w:eastAsia="es-MX"/>
-        </w:rPr>
-        <w:t xml:space="preserve">En este sentido encontró que los pobres (hombres y mujeres) tenían vedado el acceso a la banca formal por no disponer de garantías reales, en sus investigación realizadas con sus estudiantes encontró que para lograr que 42 familias sobrevivieran se necesita solo 27 dólares americanos, llego a la conclusión de que proporcionando pequeños </w:t>
-      </w:r>
-      <w:r>
-        <w:rPr>
-          <w:rFonts w:ascii="Times New Roman" w:eastAsia="Times New Roman" w:hAnsi="Times New Roman" w:cs="Times New Roman"/>
-          <w:sz w:val="24"/>
-          <w:szCs w:val="24"/>
-          <w:lang w:eastAsia="es-MX"/>
-        </w:rPr>
-        <w:t>préstamos</w:t>
-      </w:r>
-      <w:r>
-        <w:rPr>
-          <w:rFonts w:ascii="Times New Roman" w:eastAsia="Times New Roman" w:hAnsi="Times New Roman" w:cs="Times New Roman"/>
-          <w:sz w:val="24"/>
-          <w:szCs w:val="24"/>
-          <w:lang w:eastAsia="es-MX"/>
-        </w:rPr>
-        <w:t xml:space="preserve"> a las familias carentes de recursos equivalente a algunas decenas de dólares </w:t>
-      </w:r>
-      <w:r>
-        <w:rPr>
-          <w:rFonts w:ascii="Times New Roman" w:eastAsia="Times New Roman" w:hAnsi="Times New Roman" w:cs="Times New Roman"/>
-          <w:sz w:val="24"/>
-          <w:szCs w:val="24"/>
-          <w:lang w:eastAsia="es-MX"/>
-        </w:rPr>
-        <w:t>sería</w:t>
-      </w:r>
-      <w:r>
-        <w:rPr>
-          <w:rFonts w:ascii="Times New Roman" w:eastAsia="Times New Roman" w:hAnsi="Times New Roman" w:cs="Times New Roman"/>
-          <w:sz w:val="24"/>
-          <w:szCs w:val="24"/>
-          <w:lang w:eastAsia="es-MX"/>
-        </w:rPr>
-        <w:t xml:space="preserve"> posible que esas familias sobrevivieran, y con su propio esfuerzo reembolsarían la cantidad recibida. Esto lo impulso a que en 1983 formara el </w:t>
-      </w:r>
-      <w:proofErr w:type="spellStart"/>
-      <w:r>
-        <w:rPr>
-          <w:rFonts w:ascii="Times New Roman" w:eastAsia="Times New Roman" w:hAnsi="Times New Roman" w:cs="Times New Roman"/>
-          <w:sz w:val="24"/>
-          <w:szCs w:val="24"/>
-          <w:lang w:eastAsia="es-MX"/>
-        </w:rPr>
-        <w:t>Grameen</w:t>
-      </w:r>
-      <w:proofErr w:type="spellEnd"/>
-      <w:r>
-        <w:rPr>
-          <w:rFonts w:ascii="Times New Roman" w:eastAsia="Times New Roman" w:hAnsi="Times New Roman" w:cs="Times New Roman"/>
-          <w:sz w:val="24"/>
-          <w:szCs w:val="24"/>
-          <w:lang w:eastAsia="es-MX"/>
-        </w:rPr>
-        <w:t xml:space="preserve"> Bank con el apoyo del Banco Nacional de Bangladesh y apoyo gubernamental.</w:t>
-      </w:r>
-    </w:p>
-    <w:p>
-      <w:pPr>
-        <w:shd w:val="clear" w:color="auto" w:fill="FFFFFF"/>
-        <w:spacing w:before="135" w:after="135" w:line="240" w:lineRule="auto"/>
-        <w:ind w:firstLine="709"/>
-        <w:jc w:val="both"/>
-        <w:rPr>
-          <w:rFonts w:ascii="Times New Roman" w:eastAsia="Times New Roman" w:hAnsi="Times New Roman" w:cs="Times New Roman"/>
-          <w:sz w:val="24"/>
-          <w:szCs w:val="24"/>
-          <w:lang w:eastAsia="es-MX"/>
-        </w:rPr>
-      </w:pPr>
-      <w:r>
-        <w:rPr>
-          <w:rFonts w:ascii="Times New Roman" w:eastAsia="Times New Roman" w:hAnsi="Times New Roman" w:cs="Times New Roman"/>
-          <w:sz w:val="24"/>
-          <w:szCs w:val="24"/>
-          <w:lang w:eastAsia="es-MX"/>
-        </w:rPr>
-        <w:t xml:space="preserve">            </w:t>
-      </w:r>
-      <w:r>
-        <w:rPr>
-          <w:rFonts w:ascii="Times New Roman" w:eastAsia="Times New Roman" w:hAnsi="Times New Roman" w:cs="Times New Roman"/>
-          <w:sz w:val="24"/>
-          <w:szCs w:val="24"/>
-          <w:lang w:eastAsia="es-MX"/>
-        </w:rPr>
-        <w:t xml:space="preserve">Esta metodología fue propuesta en la década de los 80 en los Estados Unidos por </w:t>
-      </w:r>
-      <w:proofErr w:type="spellStart"/>
-      <w:r>
-        <w:rPr>
-          <w:rFonts w:ascii="Times New Roman" w:eastAsia="Times New Roman" w:hAnsi="Times New Roman" w:cs="Times New Roman"/>
-          <w:sz w:val="24"/>
-          <w:szCs w:val="24"/>
-          <w:lang w:eastAsia="es-MX"/>
-        </w:rPr>
-        <w:t>Jonh</w:t>
-      </w:r>
-      <w:proofErr w:type="spellEnd"/>
-      <w:r>
-        <w:rPr>
-          <w:rFonts w:ascii="Times New Roman" w:eastAsia="Times New Roman" w:hAnsi="Times New Roman" w:cs="Times New Roman"/>
-          <w:sz w:val="24"/>
-          <w:szCs w:val="24"/>
-          <w:lang w:eastAsia="es-MX"/>
-        </w:rPr>
-        <w:t xml:space="preserve"> y </w:t>
-      </w:r>
-      <w:proofErr w:type="spellStart"/>
-      <w:r>
-        <w:rPr>
-          <w:rFonts w:ascii="Times New Roman" w:eastAsia="Times New Roman" w:hAnsi="Times New Roman" w:cs="Times New Roman"/>
-          <w:sz w:val="24"/>
-          <w:szCs w:val="24"/>
-          <w:lang w:eastAsia="es-MX"/>
-        </w:rPr>
-        <w:t>Maragarita</w:t>
-      </w:r>
-      <w:proofErr w:type="spellEnd"/>
-      <w:r>
-        <w:rPr>
-          <w:rFonts w:ascii="Times New Roman" w:eastAsia="Times New Roman" w:hAnsi="Times New Roman" w:cs="Times New Roman"/>
-          <w:sz w:val="24"/>
-          <w:szCs w:val="24"/>
-          <w:lang w:eastAsia="es-MX"/>
-        </w:rPr>
-        <w:t xml:space="preserve"> </w:t>
-      </w:r>
-      <w:proofErr w:type="spellStart"/>
-      <w:r>
-        <w:rPr>
-          <w:rFonts w:ascii="Times New Roman" w:eastAsia="Times New Roman" w:hAnsi="Times New Roman" w:cs="Times New Roman"/>
-          <w:sz w:val="24"/>
-          <w:szCs w:val="24"/>
-          <w:lang w:eastAsia="es-MX"/>
-        </w:rPr>
-        <w:t>Hatch</w:t>
-      </w:r>
-      <w:proofErr w:type="spellEnd"/>
-      <w:r>
-        <w:rPr>
-          <w:rFonts w:ascii="Times New Roman" w:eastAsia="Times New Roman" w:hAnsi="Times New Roman" w:cs="Times New Roman"/>
-          <w:sz w:val="24"/>
-          <w:szCs w:val="24"/>
-          <w:lang w:eastAsia="es-MX"/>
-        </w:rPr>
-        <w:t>, con la intención de crear un instrumento para realizar actividades generadoras de ingreso, promover el </w:t>
-      </w:r>
-      <w:hyperlink r:id="rId6" w:history="1">
-        <w:r>
-          <w:rPr>
-            <w:rFonts w:ascii="Times New Roman" w:eastAsia="Times New Roman" w:hAnsi="Times New Roman" w:cs="Times New Roman"/>
-            <w:sz w:val="24"/>
-            <w:szCs w:val="24"/>
-            <w:lang w:eastAsia="es-MX"/>
-          </w:rPr>
-          <w:t>ahorro</w:t>
-        </w:r>
-      </w:hyperlink>
-      <w:r>
-        <w:rPr>
-          <w:rFonts w:ascii="Times New Roman" w:eastAsia="Times New Roman" w:hAnsi="Times New Roman" w:cs="Times New Roman"/>
-          <w:sz w:val="24"/>
-          <w:szCs w:val="24"/>
-          <w:lang w:eastAsia="es-MX"/>
-        </w:rPr>
-        <w:t> y facilitar el apoyo mutuo entre grupos de 30 a 50 personas. Esta propuesta generó la Fundación para la Asistencia Comunitaria Internacional (FINCA).</w:t>
-      </w:r>
-    </w:p>
-    <w:p>
-      <w:pPr>
-        <w:shd w:val="clear" w:color="auto" w:fill="FFFFFF"/>
-        <w:spacing w:before="135" w:after="135" w:line="240" w:lineRule="auto"/>
-        <w:ind w:firstLine="709"/>
-        <w:jc w:val="both"/>
-        <w:rPr>
-          <w:rFonts w:ascii="Times New Roman" w:eastAsia="Times New Roman" w:hAnsi="Times New Roman" w:cs="Times New Roman"/>
-          <w:sz w:val="24"/>
-          <w:szCs w:val="24"/>
-          <w:lang w:eastAsia="es-MX"/>
-        </w:rPr>
-      </w:pPr>
-      <w:r>
-        <w:rPr>
-          <w:rFonts w:ascii="Times New Roman" w:eastAsia="Times New Roman" w:hAnsi="Times New Roman" w:cs="Times New Roman"/>
-          <w:sz w:val="24"/>
-          <w:szCs w:val="24"/>
-          <w:lang w:eastAsia="es-MX"/>
-        </w:rPr>
-        <w:t>Algunos aspectos considerados en Bancos</w:t>
-      </w:r>
-      <w:r>
-        <w:rPr>
-          <w:rFonts w:ascii="Times New Roman" w:eastAsia="Times New Roman" w:hAnsi="Times New Roman" w:cs="Times New Roman"/>
-          <w:sz w:val="24"/>
-          <w:szCs w:val="24"/>
-          <w:lang w:eastAsia="es-MX"/>
-        </w:rPr>
-        <w:t> Comunales consiste en:</w:t>
-      </w:r>
-    </w:p>
-    <w:p>
-      <w:pPr>
-        <w:numPr>
-          <w:ilvl w:val="0"/>
-          <w:numId w:val="1"/>
-        </w:numPr>
-        <w:shd w:val="clear" w:color="auto" w:fill="FFFFFF"/>
-        <w:spacing w:after="100" w:afterAutospacing="1" w:line="240" w:lineRule="auto"/>
-        <w:ind w:left="300" w:firstLine="709"/>
-        <w:jc w:val="both"/>
-        <w:rPr>
-          <w:rFonts w:ascii="Times New Roman" w:eastAsia="Times New Roman" w:hAnsi="Times New Roman" w:cs="Times New Roman"/>
-          <w:sz w:val="24"/>
-          <w:szCs w:val="24"/>
-          <w:lang w:eastAsia="es-MX"/>
-        </w:rPr>
-      </w:pPr>
-      <w:r>
-        <w:rPr>
-          <w:rFonts w:ascii="Times New Roman" w:eastAsia="Times New Roman" w:hAnsi="Times New Roman" w:cs="Times New Roman"/>
-          <w:sz w:val="24"/>
-          <w:szCs w:val="24"/>
-          <w:lang w:eastAsia="es-MX"/>
-        </w:rPr>
-        <w:t>La formalización de un grupo entre 20 a 40 personas a través de una asamblea, donde todos participan democráticamente y eligen un comit</w:t>
-      </w:r>
-      <w:r>
-        <w:rPr>
-          <w:rFonts w:ascii="Times New Roman" w:eastAsia="Times New Roman" w:hAnsi="Times New Roman" w:cs="Times New Roman"/>
-          <w:sz w:val="24"/>
-          <w:szCs w:val="24"/>
-          <w:lang w:eastAsia="es-MX"/>
-        </w:rPr>
-        <w:t>é el cual será el que realizará funciones</w:t>
-      </w:r>
-      <w:r>
-        <w:rPr>
-          <w:rFonts w:ascii="Times New Roman" w:eastAsia="Times New Roman" w:hAnsi="Times New Roman" w:cs="Times New Roman"/>
-          <w:sz w:val="24"/>
-          <w:szCs w:val="24"/>
-          <w:lang w:eastAsia="es-MX"/>
-        </w:rPr>
-        <w:t> administrativas.</w:t>
-      </w:r>
-    </w:p>
-    <w:p>
-      <w:pPr>
-        <w:numPr>
-          <w:ilvl w:val="0"/>
-          <w:numId w:val="1"/>
-        </w:numPr>
-        <w:shd w:val="clear" w:color="auto" w:fill="FFFFFF"/>
-        <w:spacing w:after="100" w:afterAutospacing="1" w:line="240" w:lineRule="auto"/>
-        <w:ind w:left="300" w:firstLine="709"/>
-        <w:jc w:val="both"/>
-        <w:rPr>
-          <w:rFonts w:ascii="Times New Roman" w:eastAsia="Times New Roman" w:hAnsi="Times New Roman" w:cs="Times New Roman"/>
-          <w:sz w:val="24"/>
-          <w:szCs w:val="24"/>
-          <w:lang w:eastAsia="es-MX"/>
-        </w:rPr>
-      </w:pPr>
-      <w:r>
-        <w:rPr>
-          <w:rFonts w:ascii="Times New Roman" w:eastAsia="Times New Roman" w:hAnsi="Times New Roman" w:cs="Times New Roman"/>
-          <w:sz w:val="24"/>
-          <w:szCs w:val="24"/>
-          <w:lang w:eastAsia="es-MX"/>
-        </w:rPr>
-        <w:t>Este banco funcionará como intermediario para otorgar los créditos a la población objeto, aquella que carece de oportunidades para obtener recursos financieros a través de los </w:t>
-      </w:r>
-      <w:r>
-        <w:rPr>
-          <w:rFonts w:ascii="Times New Roman" w:eastAsia="Times New Roman" w:hAnsi="Times New Roman" w:cs="Times New Roman"/>
-          <w:sz w:val="24"/>
-          <w:szCs w:val="24"/>
-          <w:lang w:eastAsia="es-MX"/>
-        </w:rPr>
-        <w:t xml:space="preserve">medios </w:t>
-      </w:r>
-      <w:r>
-        <w:rPr>
-          <w:rFonts w:ascii="Times New Roman" w:eastAsia="Times New Roman" w:hAnsi="Times New Roman" w:cs="Times New Roman"/>
-          <w:sz w:val="24"/>
-          <w:szCs w:val="24"/>
-          <w:lang w:eastAsia="es-MX"/>
-        </w:rPr>
-        <w:t> tradicionales (por ejemplo la Banca Comercial, Mesas de </w:t>
-      </w:r>
-      <w:r>
-        <w:rPr>
-          <w:rFonts w:ascii="Times New Roman" w:eastAsia="Times New Roman" w:hAnsi="Times New Roman" w:cs="Times New Roman"/>
-          <w:sz w:val="24"/>
-          <w:szCs w:val="24"/>
-          <w:lang w:eastAsia="es-MX"/>
-        </w:rPr>
-        <w:t>Dinero</w:t>
-      </w:r>
-      <w:r>
-        <w:rPr>
-          <w:rFonts w:ascii="Times New Roman" w:eastAsia="Times New Roman" w:hAnsi="Times New Roman" w:cs="Times New Roman"/>
-          <w:sz w:val="24"/>
-          <w:szCs w:val="24"/>
-          <w:lang w:eastAsia="es-MX"/>
-        </w:rPr>
-        <w:t>, etc.).</w:t>
-      </w:r>
-    </w:p>
-    <w:p>
-      <w:pPr>
-        <w:numPr>
-          <w:ilvl w:val="0"/>
-          <w:numId w:val="1"/>
-        </w:numPr>
-        <w:shd w:val="clear" w:color="auto" w:fill="FFFFFF"/>
-        <w:spacing w:after="100" w:afterAutospacing="1" w:line="240" w:lineRule="auto"/>
-        <w:ind w:left="300" w:firstLine="709"/>
-        <w:jc w:val="both"/>
-        <w:rPr>
-          <w:rFonts w:ascii="Times New Roman" w:eastAsia="Times New Roman" w:hAnsi="Times New Roman" w:cs="Times New Roman"/>
-          <w:sz w:val="24"/>
-          <w:szCs w:val="24"/>
-          <w:lang w:eastAsia="es-MX"/>
-        </w:rPr>
-      </w:pPr>
-      <w:r>
-        <w:rPr>
-          <w:rFonts w:ascii="Times New Roman" w:eastAsia="Times New Roman" w:hAnsi="Times New Roman" w:cs="Times New Roman"/>
-          <w:sz w:val="24"/>
-          <w:szCs w:val="24"/>
-          <w:lang w:eastAsia="es-MX"/>
-        </w:rPr>
-        <w:t xml:space="preserve">La captación de recursos del banco comunal puede ser por aporte inicial de los </w:t>
-      </w:r>
-      <w:r>
-        <w:rPr>
-          <w:rFonts w:ascii="Times New Roman" w:eastAsia="Times New Roman" w:hAnsi="Times New Roman" w:cs="Times New Roman"/>
-          <w:sz w:val="24"/>
-          <w:szCs w:val="24"/>
-          <w:lang w:eastAsia="es-MX"/>
-        </w:rPr>
-        <w:t>miembros (por ejemplo: 20%), en calidad</w:t>
-      </w:r>
-      <w:r>
-        <w:rPr>
-          <w:rFonts w:ascii="Times New Roman" w:eastAsia="Times New Roman" w:hAnsi="Times New Roman" w:cs="Times New Roman"/>
-          <w:sz w:val="24"/>
-          <w:szCs w:val="24"/>
-          <w:lang w:eastAsia="es-MX"/>
-        </w:rPr>
-        <w:t> de ahorro recibiendo así un pequeño beneficio. Pero también el origen de los recursos puede ser por la transferencia en calidad de fondo por parte de un grupo de </w:t>
-      </w:r>
-      <w:hyperlink r:id="rId7" w:history="1">
-        <w:r>
-          <w:rPr>
-            <w:rFonts w:ascii="Times New Roman" w:eastAsia="Times New Roman" w:hAnsi="Times New Roman" w:cs="Times New Roman"/>
-            <w:sz w:val="24"/>
-            <w:szCs w:val="24"/>
-            <w:lang w:eastAsia="es-MX"/>
-          </w:rPr>
-          <w:t>empresas</w:t>
-        </w:r>
-      </w:hyperlink>
-      <w:r>
-        <w:rPr>
-          <w:rFonts w:ascii="Times New Roman" w:eastAsia="Times New Roman" w:hAnsi="Times New Roman" w:cs="Times New Roman"/>
-          <w:sz w:val="24"/>
-          <w:szCs w:val="24"/>
-          <w:lang w:eastAsia="es-MX"/>
-        </w:rPr>
-        <w:t xml:space="preserve"> </w:t>
-      </w:r>
-      <w:r>
-        <w:rPr>
-          <w:rFonts w:ascii="Times New Roman" w:eastAsia="Times New Roman" w:hAnsi="Times New Roman" w:cs="Times New Roman"/>
-          <w:sz w:val="24"/>
-          <w:szCs w:val="24"/>
-          <w:lang w:eastAsia="es-MX"/>
-        </w:rPr>
-        <w:t>privadas o por un ente gubernamental como estrategia de </w:t>
-      </w:r>
-      <w:hyperlink r:id="rId8" w:history="1">
-        <w:r>
-          <w:rPr>
-            <w:rFonts w:ascii="Times New Roman" w:eastAsia="Times New Roman" w:hAnsi="Times New Roman" w:cs="Times New Roman"/>
-            <w:sz w:val="24"/>
-            <w:szCs w:val="24"/>
-            <w:lang w:eastAsia="es-MX"/>
-          </w:rPr>
-          <w:t>política social</w:t>
-        </w:r>
-      </w:hyperlink>
-      <w:r>
-        <w:rPr>
-          <w:rFonts w:ascii="Times New Roman" w:eastAsia="Times New Roman" w:hAnsi="Times New Roman" w:cs="Times New Roman"/>
-          <w:sz w:val="24"/>
-          <w:szCs w:val="24"/>
-          <w:lang w:eastAsia="es-MX"/>
-        </w:rPr>
-        <w:t>.</w:t>
-      </w:r>
-    </w:p>
-    <w:p>
-      <w:pPr>
-        <w:numPr>
-          <w:ilvl w:val="0"/>
-          <w:numId w:val="1"/>
-        </w:numPr>
-        <w:shd w:val="clear" w:color="auto" w:fill="FFFFFF"/>
-        <w:spacing w:after="100" w:afterAutospacing="1" w:line="240" w:lineRule="auto"/>
-        <w:ind w:left="300" w:firstLine="709"/>
-        <w:jc w:val="both"/>
-        <w:rPr>
-          <w:rFonts w:ascii="Times New Roman" w:eastAsia="Times New Roman" w:hAnsi="Times New Roman" w:cs="Times New Roman"/>
-          <w:sz w:val="24"/>
-          <w:szCs w:val="24"/>
-          <w:lang w:eastAsia="es-MX"/>
-        </w:rPr>
-      </w:pPr>
-      <w:r>
-        <w:rPr>
-          <w:rFonts w:ascii="Times New Roman" w:eastAsia="Times New Roman" w:hAnsi="Times New Roman" w:cs="Times New Roman"/>
-          <w:sz w:val="24"/>
-          <w:szCs w:val="24"/>
-          <w:lang w:eastAsia="es-MX"/>
-        </w:rPr>
-        <w:t xml:space="preserve">Los beneficiarios pueden optar a créditos sucesivos, con la posibilidad de que los montos sean mayores, siempre que cancelen en el tiempo previsto o mejor </w:t>
-      </w:r>
-      <w:r>
-        <w:rPr>
-          <w:rFonts w:ascii="Times New Roman" w:eastAsia="Times New Roman" w:hAnsi="Times New Roman" w:cs="Times New Roman"/>
-          <w:sz w:val="24"/>
-          <w:szCs w:val="24"/>
-          <w:lang w:eastAsia="es-MX"/>
-        </w:rPr>
-        <w:t>aún</w:t>
-      </w:r>
-      <w:r>
-        <w:rPr>
-          <w:rFonts w:ascii="Times New Roman" w:eastAsia="Times New Roman" w:hAnsi="Times New Roman" w:cs="Times New Roman"/>
-          <w:sz w:val="24"/>
-          <w:szCs w:val="24"/>
-          <w:lang w:eastAsia="es-MX"/>
-        </w:rPr>
-        <w:t xml:space="preserve"> antes del </w:t>
-      </w:r>
-      <w:hyperlink r:id="rId9" w:history="1">
-        <w:r>
-          <w:rPr>
-            <w:rFonts w:ascii="Times New Roman" w:eastAsia="Times New Roman" w:hAnsi="Times New Roman" w:cs="Times New Roman"/>
-            <w:sz w:val="24"/>
-            <w:szCs w:val="24"/>
-            <w:lang w:eastAsia="es-MX"/>
-          </w:rPr>
-          <w:t>vencimiento</w:t>
-        </w:r>
-      </w:hyperlink>
-      <w:r>
-        <w:rPr>
-          <w:rFonts w:ascii="Times New Roman" w:eastAsia="Times New Roman" w:hAnsi="Times New Roman" w:cs="Times New Roman"/>
-          <w:sz w:val="24"/>
-          <w:szCs w:val="24"/>
-          <w:lang w:eastAsia="es-MX"/>
-        </w:rPr>
-        <w:t> de su</w:t>
-      </w:r>
-      <w:r>
-        <w:rPr>
-          <w:rFonts w:ascii="Times New Roman" w:eastAsia="Times New Roman" w:hAnsi="Times New Roman" w:cs="Times New Roman"/>
-          <w:sz w:val="24"/>
-          <w:szCs w:val="24"/>
-          <w:lang w:eastAsia="es-MX"/>
-        </w:rPr>
-        <w:t xml:space="preserve"> deuda.</w:t>
-      </w:r>
-    </w:p>
-    <w:p>
-      <w:pPr>
-        <w:numPr>
-          <w:ilvl w:val="0"/>
-          <w:numId w:val="1"/>
-        </w:numPr>
-        <w:shd w:val="clear" w:color="auto" w:fill="FFFFFF"/>
-        <w:spacing w:after="100" w:afterAutospacing="1" w:line="240" w:lineRule="auto"/>
-        <w:ind w:left="300" w:firstLine="709"/>
-        <w:jc w:val="both"/>
-        <w:rPr>
-          <w:rFonts w:ascii="Times New Roman" w:eastAsia="Times New Roman" w:hAnsi="Times New Roman" w:cs="Times New Roman"/>
-          <w:sz w:val="24"/>
-          <w:szCs w:val="24"/>
-          <w:lang w:eastAsia="es-MX"/>
-        </w:rPr>
-      </w:pPr>
-      <w:r>
-        <w:rPr>
-          <w:rFonts w:ascii="Times New Roman" w:eastAsia="Times New Roman" w:hAnsi="Times New Roman" w:cs="Times New Roman"/>
-          <w:sz w:val="24"/>
-          <w:szCs w:val="24"/>
-          <w:lang w:eastAsia="es-MX"/>
-        </w:rPr>
-        <w:t>En general los bancos comunales tienen entre sus programas promover el ahorro, se exige un porcentaje mínimo del monto otorgado.</w:t>
-      </w:r>
-    </w:p>
-    <w:p>
-      <w:pPr>
-        <w:numPr>
-          <w:ilvl w:val="0"/>
-          <w:numId w:val="1"/>
-        </w:numPr>
-        <w:shd w:val="clear" w:color="auto" w:fill="FFFFFF"/>
-        <w:spacing w:after="100" w:afterAutospacing="1" w:line="240" w:lineRule="auto"/>
-        <w:ind w:left="300" w:firstLine="709"/>
-        <w:jc w:val="both"/>
-        <w:rPr>
-          <w:rFonts w:ascii="Times New Roman" w:eastAsia="Times New Roman" w:hAnsi="Times New Roman" w:cs="Times New Roman"/>
-          <w:sz w:val="24"/>
-          <w:szCs w:val="24"/>
-          <w:lang w:eastAsia="es-MX"/>
-        </w:rPr>
-      </w:pPr>
-      <w:r>
-        <w:rPr>
-          <w:rFonts w:ascii="Times New Roman" w:eastAsia="Times New Roman" w:hAnsi="Times New Roman" w:cs="Times New Roman"/>
-          <w:sz w:val="24"/>
-          <w:szCs w:val="24"/>
-          <w:lang w:eastAsia="es-MX"/>
-        </w:rPr>
-        <w:t>Entre los miembros del Banco se da una </w:t>
-      </w:r>
-      <w:hyperlink r:id="rId10" w:history="1">
-        <w:r>
-          <w:rPr>
-            <w:rFonts w:ascii="Times New Roman" w:eastAsia="Times New Roman" w:hAnsi="Times New Roman" w:cs="Times New Roman"/>
-            <w:sz w:val="24"/>
-            <w:szCs w:val="24"/>
-            <w:lang w:eastAsia="es-MX"/>
-          </w:rPr>
-          <w:t>distribución</w:t>
-        </w:r>
-      </w:hyperlink>
-      <w:r>
-        <w:rPr>
-          <w:rFonts w:ascii="Times New Roman" w:eastAsia="Times New Roman" w:hAnsi="Times New Roman" w:cs="Times New Roman"/>
-          <w:sz w:val="24"/>
-          <w:szCs w:val="24"/>
-          <w:lang w:eastAsia="es-MX"/>
-        </w:rPr>
-        <w:t> parcial de las utilidades.</w:t>
-      </w:r>
-    </w:p>
-    <w:p>
-      <w:pPr>
-        <w:shd w:val="clear" w:color="auto" w:fill="FFFFFF"/>
-        <w:spacing w:before="135" w:after="135" w:line="240" w:lineRule="auto"/>
-        <w:ind w:firstLine="709"/>
-        <w:jc w:val="both"/>
-        <w:rPr>
-          <w:rFonts w:ascii="Times New Roman" w:eastAsia="Times New Roman" w:hAnsi="Times New Roman" w:cs="Times New Roman"/>
-          <w:sz w:val="24"/>
-          <w:szCs w:val="24"/>
-          <w:lang w:eastAsia="es-MX"/>
-        </w:rPr>
-      </w:pPr>
-      <w:r>
-        <w:rPr>
-          <w:rFonts w:ascii="Times New Roman" w:eastAsia="Times New Roman" w:hAnsi="Times New Roman" w:cs="Times New Roman"/>
-          <w:sz w:val="24"/>
-          <w:szCs w:val="24"/>
-          <w:lang w:eastAsia="es-MX"/>
-        </w:rPr>
-        <w:t>Como los Bancos Comunales son mecanismos de financiamiento no convencionales, tiene el inconveniente de que carece de representación legal.</w:t>
-      </w:r>
-    </w:p>
-    <w:p>
-      <w:pPr>
-        <w:shd w:val="clear" w:color="auto" w:fill="FFFFFF"/>
-        <w:spacing w:before="135" w:after="135" w:line="240" w:lineRule="auto"/>
-        <w:ind w:firstLine="709"/>
-        <w:jc w:val="both"/>
-        <w:rPr>
-          <w:rFonts w:ascii="Times New Roman" w:eastAsia="Times New Roman" w:hAnsi="Times New Roman" w:cs="Times New Roman"/>
-          <w:sz w:val="24"/>
-          <w:szCs w:val="24"/>
-          <w:lang w:eastAsia="es-MX"/>
-        </w:rPr>
-      </w:pPr>
-    </w:p>
-    <w:p>
-      <w:pPr>
-        <w:shd w:val="clear" w:color="auto" w:fill="FFFFFF"/>
-        <w:spacing w:before="135" w:after="135" w:line="240" w:lineRule="auto"/>
-        <w:ind w:firstLine="709"/>
-        <w:jc w:val="both"/>
-        <w:rPr>
-          <w:rFonts w:ascii="Times New Roman" w:eastAsia="Times New Roman" w:hAnsi="Times New Roman" w:cs="Times New Roman"/>
-          <w:sz w:val="24"/>
-          <w:szCs w:val="24"/>
-          <w:lang w:eastAsia="es-MX"/>
+          <w:sz w:val="36"/>
+          <w:szCs w:val="36"/>
         </w:rPr>
       </w:pPr>
     </w:p>
@@ -755,19 +22,18 @@
         <w:jc w:val="center"/>
         <w:rPr>
           <w:rFonts w:ascii="Times New Roman" w:eastAsia="Times New Roman" w:hAnsi="Times New Roman" w:cs="Times New Roman"/>
-          <w:sz w:val="24"/>
-          <w:szCs w:val="24"/>
-          <w:lang w:eastAsia="es-MX"/>
-        </w:rPr>
-      </w:pPr>
-      <w:r>
-        <w:rPr>
-          <w:rFonts w:ascii="Times New Roman" w:eastAsia="Times New Roman" w:hAnsi="Times New Roman" w:cs="Times New Roman"/>
-          <w:sz w:val="24"/>
-          <w:szCs w:val="24"/>
-          <w:lang w:eastAsia="es-MX"/>
-        </w:rPr>
-        <w:lastRenderedPageBreak/>
+          <w:sz w:val="36"/>
+          <w:szCs w:val="36"/>
+          <w:lang w:eastAsia="es-MX"/>
+        </w:rPr>
+      </w:pPr>
+      <w:r>
+        <w:rPr>
+          <w:rFonts w:ascii="Times New Roman" w:eastAsia="Times New Roman" w:hAnsi="Times New Roman" w:cs="Times New Roman"/>
+          <w:sz w:val="36"/>
+          <w:szCs w:val="36"/>
+          <w:lang w:eastAsia="es-MX"/>
+        </w:rPr>
         <w:t>Financiera Contigo</w:t>
       </w:r>
     </w:p>
@@ -1110,16 +376,6 @@
           <w:lang w:eastAsia="es-MX"/>
         </w:rPr>
       </w:pPr>
-      <w:r>
-        <w:rPr>
-          <w:rFonts w:ascii="Times New Roman" w:eastAsia="Times New Roman" w:hAnsi="Times New Roman" w:cs="Times New Roman"/>
-          <w:color w:val="515659"/>
-          <w:sz w:val="26"/>
-          <w:szCs w:val="26"/>
-          <w:lang w:eastAsia="es-MX"/>
-        </w:rPr>
-        <w:t xml:space="preserve">Alcance del Proyecto </w:t>
-      </w:r>
     </w:p>
     <w:p>
       <w:pPr>
@@ -1136,15 +392,97 @@
           <w:lang w:eastAsia="es-MX"/>
         </w:rPr>
       </w:pPr>
-      <w:r>
-        <w:rPr>
-          <w:rFonts w:ascii="Times New Roman" w:eastAsia="Times New Roman" w:hAnsi="Times New Roman" w:cs="Times New Roman"/>
-          <w:color w:val="515659"/>
-          <w:sz w:val="26"/>
-          <w:szCs w:val="26"/>
-          <w:lang w:eastAsia="es-MX"/>
-        </w:rPr>
-        <w:t xml:space="preserve">Implementar un sistema de control de redes móviles para Financiera Contigo </w:t>
+    </w:p>
+    <w:p>
+      <w:pPr>
+        <w:shd w:val="clear" w:color="auto" w:fill="FFFFFF"/>
+        <w:spacing w:before="204" w:after="204" w:line="240" w:lineRule="auto"/>
+        <w:ind w:firstLine="709"/>
+        <w:jc w:val="center"/>
+        <w:textAlignment w:val="baseline"/>
+        <w:rPr>
+          <w:rFonts w:ascii="Times New Roman" w:eastAsia="Times New Roman" w:hAnsi="Times New Roman" w:cs="Times New Roman"/>
+          <w:b/>
+          <w:color w:val="515659"/>
+          <w:sz w:val="36"/>
+          <w:szCs w:val="36"/>
+          <w:lang w:eastAsia="es-MX"/>
+        </w:rPr>
+      </w:pPr>
+      <w:r>
+        <w:rPr>
+          <w:rFonts w:ascii="Times New Roman" w:eastAsia="Times New Roman" w:hAnsi="Times New Roman" w:cs="Times New Roman"/>
+          <w:b/>
+          <w:color w:val="515659"/>
+          <w:sz w:val="36"/>
+          <w:szCs w:val="36"/>
+          <w:lang w:eastAsia="es-MX"/>
+        </w:rPr>
+        <w:lastRenderedPageBreak/>
+        <w:t>Alcance del Proyecto</w:t>
+      </w:r>
+    </w:p>
+    <w:p>
+      <w:pPr>
+        <w:shd w:val="clear" w:color="auto" w:fill="FFFFFF"/>
+        <w:spacing w:before="204" w:after="204" w:line="240" w:lineRule="auto"/>
+        <w:ind w:firstLine="709"/>
+        <w:jc w:val="center"/>
+        <w:textAlignment w:val="baseline"/>
+        <w:rPr>
+          <w:rFonts w:ascii="Times New Roman" w:eastAsia="Times New Roman" w:hAnsi="Times New Roman" w:cs="Times New Roman"/>
+          <w:b/>
+          <w:color w:val="515659"/>
+          <w:sz w:val="36"/>
+          <w:szCs w:val="36"/>
+          <w:lang w:eastAsia="es-MX"/>
+        </w:rPr>
+      </w:pPr>
+    </w:p>
+    <w:p>
+      <w:pPr>
+        <w:shd w:val="clear" w:color="auto" w:fill="FFFFFF"/>
+        <w:spacing w:before="204" w:after="204" w:line="240" w:lineRule="auto"/>
+        <w:ind w:firstLine="709"/>
+        <w:jc w:val="both"/>
+        <w:textAlignment w:val="baseline"/>
+        <w:rPr>
+          <w:rFonts w:ascii="Times New Roman" w:eastAsia="Times New Roman" w:hAnsi="Times New Roman" w:cs="Times New Roman"/>
+          <w:color w:val="515659"/>
+          <w:sz w:val="26"/>
+          <w:szCs w:val="26"/>
+          <w:lang w:eastAsia="es-MX"/>
+        </w:rPr>
+      </w:pPr>
+      <w:r>
+        <w:rPr>
+          <w:rFonts w:ascii="Times New Roman" w:eastAsia="Times New Roman" w:hAnsi="Times New Roman" w:cs="Times New Roman"/>
+          <w:color w:val="515659"/>
+          <w:sz w:val="26"/>
+          <w:szCs w:val="26"/>
+          <w:lang w:eastAsia="es-MX"/>
+        </w:rPr>
+        <w:t>Implementar un sistema de control de redes móviles para Financiera Contigo</w:t>
+      </w:r>
+      <w:r>
+        <w:rPr>
+          <w:rFonts w:ascii="Times New Roman" w:eastAsia="Times New Roman" w:hAnsi="Times New Roman" w:cs="Times New Roman"/>
+          <w:color w:val="515659"/>
+          <w:sz w:val="26"/>
+          <w:szCs w:val="26"/>
+          <w:lang w:eastAsia="es-MX"/>
+        </w:rPr>
+        <w:t>.</w:t>
+      </w:r>
+      <w:r>
+        <w:rPr>
+          <w:rFonts w:ascii="Times New Roman" w:eastAsia="Times New Roman" w:hAnsi="Times New Roman" w:cs="Times New Roman"/>
+          <w:color w:val="515659"/>
+          <w:sz w:val="26"/>
+          <w:szCs w:val="26"/>
+          <w:lang w:eastAsia="es-MX"/>
+        </w:rPr>
+        <w:t xml:space="preserve"> </w:t>
       </w:r>
     </w:p>
     <w:p>
@@ -1174,7 +512,17 @@
           <w:szCs w:val="26"/>
           <w:lang w:eastAsia="es-MX"/>
         </w:rPr>
-        <w:t>Tener una lista de todas las redes asignadas a los colaboradores.</w:t>
+        <w:t>Contar con una base de datos de  asignación de dispositivos móviles</w:t>
+      </w:r>
+      <w:r>
+        <w:rPr>
+          <w:rFonts w:ascii="Times New Roman" w:eastAsia="Times New Roman" w:hAnsi="Times New Roman" w:cs="Times New Roman"/>
+          <w:color w:val="515659"/>
+          <w:sz w:val="26"/>
+          <w:szCs w:val="26"/>
+          <w:lang w:eastAsia="es-MX"/>
+        </w:rPr>
+        <w:t xml:space="preserve"> a los colaboradores de nuevo ingreso o por renovación de equipo.</w:t>
       </w:r>
     </w:p>
     <w:p>
@@ -1204,7 +552,17 @@
           <w:szCs w:val="26"/>
           <w:lang w:eastAsia="es-MX"/>
         </w:rPr>
-        <w:t>Poder asignar una red a un nuevo colaborador.</w:t>
+        <w:t xml:space="preserve"> </w:t>
+      </w:r>
+      <w:r>
+        <w:rPr>
+          <w:rFonts w:ascii="Times New Roman" w:eastAsia="Times New Roman" w:hAnsi="Times New Roman" w:cs="Times New Roman"/>
+          <w:color w:val="515659"/>
+          <w:sz w:val="26"/>
+          <w:szCs w:val="26"/>
+          <w:lang w:eastAsia="es-MX"/>
+        </w:rPr>
+        <w:t>Generar un pagare para asegurar el cuidado y buen uso de los recursos que proporciona Contigo a sus empleados.</w:t>
       </w:r>
     </w:p>
     <w:p>
@@ -1234,11 +592,26 @@
           <w:szCs w:val="26"/>
           <w:lang w:eastAsia="es-MX"/>
         </w:rPr>
-        <w:t>Generar un pagare que sea válido en caso de robo y extravió de la misma.</w:t>
-      </w:r>
-    </w:p>
-    <w:p>
-      <w:pPr>
+        <w:t>Automatizar y agilizar el proceso para la generación del documento que resguarde inf</w:t>
+      </w:r>
+      <w:r>
+        <w:rPr>
+          <w:rFonts w:ascii="Times New Roman" w:eastAsia="Times New Roman" w:hAnsi="Times New Roman" w:cs="Times New Roman"/>
+          <w:color w:val="515659"/>
+          <w:sz w:val="26"/>
+          <w:szCs w:val="26"/>
+          <w:lang w:eastAsia="es-MX"/>
+        </w:rPr>
+        <w:t>ormación sobre nuestros equipos.</w:t>
+      </w:r>
+    </w:p>
+    <w:p>
+      <w:pPr>
+        <w:pStyle w:val="Prrafodelista"/>
+        <w:numPr>
+          <w:ilvl w:val="0"/>
+          <w:numId w:val="2"/>
+        </w:numPr>
         <w:shd w:val="clear" w:color="auto" w:fill="FFFFFF"/>
         <w:spacing w:before="204" w:after="204" w:line="240" w:lineRule="auto"/>
         <w:jc w:val="both"/>
@@ -1259,6 +632,33 @@
           <w:szCs w:val="26"/>
           <w:lang w:eastAsia="es-MX"/>
         </w:rPr>
+        <w:t>Generar un pagare que sea válido en caso de robo y extravió de la misma.</w:t>
+      </w:r>
+      <w:bookmarkStart w:id="0" w:name="_GoBack"/>
+      <w:bookmarkEnd w:id="0"/>
+    </w:p>
+    <w:p>
+      <w:pPr>
+        <w:shd w:val="clear" w:color="auto" w:fill="FFFFFF"/>
+        <w:spacing w:before="204" w:after="204" w:line="240" w:lineRule="auto"/>
+        <w:jc w:val="both"/>
+        <w:textAlignment w:val="baseline"/>
+        <w:rPr>
+          <w:rFonts w:ascii="Times New Roman" w:eastAsia="Times New Roman" w:hAnsi="Times New Roman" w:cs="Times New Roman"/>
+          <w:color w:val="515659"/>
+          <w:sz w:val="26"/>
+          <w:szCs w:val="26"/>
+          <w:lang w:eastAsia="es-MX"/>
+        </w:rPr>
+      </w:pPr>
+      <w:r>
+        <w:rPr>
+          <w:rFonts w:ascii="Times New Roman" w:eastAsia="Times New Roman" w:hAnsi="Times New Roman" w:cs="Times New Roman"/>
+          <w:color w:val="515659"/>
+          <w:sz w:val="26"/>
+          <w:szCs w:val="26"/>
+          <w:lang w:eastAsia="es-MX"/>
+        </w:rPr>
         <w:t>Con el proyecto se busca optimizar y agilizar la información de las redes móviles resguardadas por la administradora de la sucursal</w:t>
       </w:r>
       <w:r>
@@ -1270,6 +670,26 @@
           <w:lang w:eastAsia="es-MX"/>
         </w:rPr>
         <w:t xml:space="preserve">, para poder </w:t>
+      </w:r>
+      <w:r>
+        <w:rPr>
+          <w:rFonts w:ascii="Times New Roman" w:eastAsia="Times New Roman" w:hAnsi="Times New Roman" w:cs="Times New Roman"/>
+          <w:color w:val="515659"/>
+          <w:sz w:val="26"/>
+          <w:szCs w:val="26"/>
+          <w:lang w:eastAsia="es-MX"/>
+        </w:rPr>
+        <w:t>proporcionar información real en tiempo y forma</w:t>
+      </w:r>
+      <w:r>
+        <w:rPr>
+          <w:rFonts w:ascii="Times New Roman" w:eastAsia="Times New Roman" w:hAnsi="Times New Roman" w:cs="Times New Roman"/>
+          <w:color w:val="515659"/>
+          <w:sz w:val="26"/>
+          <w:szCs w:val="26"/>
+          <w:lang w:eastAsia="es-MX"/>
+        </w:rPr>
+        <w:t>.</w:t>
       </w:r>
     </w:p>
     <w:p>
@@ -1334,6 +754,8 @@
     </w:p>
     <w:p/>
     <w:sectPr>
+      <w:headerReference w:type="default" r:id="rId8"/>
+      <w:footerReference w:type="default" r:id="rId9"/>
       <w:pgSz w:w="12240" w:h="15840" w:code="1"/>
       <w:pgMar w:top="1417" w:right="1701" w:bottom="1417" w:left="1701" w:header="708" w:footer="708" w:gutter="0"/>
       <w:cols w:space="708"/>
@@ -1341,6 +763,226 @@
     </w:sectPr>
   </w:body>
 </w:document>
+</file>
+
+<file path=word/endnotes.xml><?xml version="1.0" encoding="utf-8"?>
+<w:endnotes xmlns:wpc="http://schemas.microsoft.com/office/word/2010/wordprocessingCanvas" xmlns:mc="http://schemas.openxmlformats.org/markup-compatibility/2006" xmlns:o="urn:schemas-microsoft-com:office:office" xmlns:r="http://schemas.openxmlformats.org/officeDocument/2006/relationships" xmlns:m="http://schemas.openxmlformats.org/officeDocument/2006/math" xmlns:v="urn:schemas-microsoft-com:vml" xmlns:wp14="http://schemas.microsoft.com/office/word/2010/wordprocessingDrawing" xmlns:wp="http://schemas.openxmlformats.org/drawingml/2006/wordprocessingDrawing" xmlns:w10="urn:schemas-microsoft-com:office:word" xmlns:w="http://schemas.openxmlformats.org/wordprocessingml/2006/main" xmlns:w14="http://schemas.microsoft.com/office/word/2010/wordml" xmlns:w15="http://schemas.microsoft.com/office/word/2012/wordml" xmlns:wpg="http://schemas.microsoft.com/office/word/2010/wordprocessingGroup" xmlns:wpi="http://schemas.microsoft.com/office/word/2010/wordprocessingInk" xmlns:wne="http://schemas.microsoft.com/office/word/2006/wordml" xmlns:wps="http://schemas.microsoft.com/office/word/2010/wordprocessingShape" mc:Ignorable="w14 w15 wp14">
+  <w:endnote w:type="separator" w:id="-1">
+    <w:p>
+      <w:pPr>
+        <w:spacing w:after="0" w:line="240" w:lineRule="auto"/>
+      </w:pPr>
+      <w:r>
+        <w:separator/>
+      </w:r>
+    </w:p>
+  </w:endnote>
+  <w:endnote w:type="continuationSeparator" w:id="0">
+    <w:p>
+      <w:pPr>
+        <w:spacing w:after="0" w:line="240" w:lineRule="auto"/>
+      </w:pPr>
+      <w:r>
+        <w:continuationSeparator/>
+      </w:r>
+    </w:p>
+  </w:endnote>
+</w:endnotes>
+</file>
+
+<file path=word/footer1.xml><?xml version="1.0" encoding="utf-8"?>
+<w:ftr xmlns:wpc="http://schemas.microsoft.com/office/word/2010/wordprocessingCanvas" xmlns:mc="http://schemas.openxmlformats.org/markup-compatibility/2006" xmlns:o="urn:schemas-microsoft-com:office:office" xmlns:r="http://schemas.openxmlformats.org/officeDocument/2006/relationships" xmlns:m="http://schemas.openxmlformats.org/officeDocument/2006/math" xmlns:v="urn:schemas-microsoft-com:vml" xmlns:wp14="http://schemas.microsoft.com/office/word/2010/wordprocessingDrawing" xmlns:wp="http://schemas.openxmlformats.org/drawingml/2006/wordprocessingDrawing" xmlns:w10="urn:schemas-microsoft-com:office:word" xmlns:w="http://schemas.openxmlformats.org/wordprocessingml/2006/main" xmlns:w14="http://schemas.microsoft.com/office/word/2010/wordml" xmlns:w15="http://schemas.microsoft.com/office/word/2012/wordml" xmlns:wpg="http://schemas.microsoft.com/office/word/2010/wordprocessingGroup" xmlns:wpi="http://schemas.microsoft.com/office/word/2010/wordprocessingInk" xmlns:wne="http://schemas.microsoft.com/office/word/2006/wordml" xmlns:wps="http://schemas.microsoft.com/office/word/2010/wordprocessingShape" mc:Ignorable="w14 w15 wp14">
+  <w:p>
+    <w:pPr>
+      <w:pStyle w:val="Piedepgina"/>
+      <w:tabs>
+        <w:tab w:val="clear" w:pos="8838"/>
+        <w:tab w:val="left" w:pos="411"/>
+      </w:tabs>
+    </w:pPr>
+    <w:r>
+      <w:rPr>
+        <w:noProof/>
+        <w:lang w:eastAsia="es-MX"/>
+      </w:rPr>
+      <w:drawing>
+        <wp:anchor distT="0" distB="0" distL="114300" distR="114300" simplePos="0" relativeHeight="251663360" behindDoc="0" locked="0" layoutInCell="1" allowOverlap="1" wp14:anchorId="0B4B3F85" wp14:editId="60D092BA">
+          <wp:simplePos x="0" y="0"/>
+          <wp:positionH relativeFrom="page">
+            <wp:align>left</wp:align>
+          </wp:positionH>
+          <wp:positionV relativeFrom="paragraph">
+            <wp:posOffset>86063</wp:posOffset>
+          </wp:positionV>
+          <wp:extent cx="7766050" cy="1092530"/>
+          <wp:effectExtent l="0" t="0" r="6350" b="0"/>
+          <wp:wrapSquare wrapText="bothSides"/>
+          <wp:docPr id="8" name="Imagen 8" descr="Macintosh HD:Users:disenototal:Desktop:contigo materiales:Interno:hoja:hoja abajo.jpg"/>
+          <wp:cNvGraphicFramePr>
+            <a:graphicFrameLocks xmlns:a="http://schemas.openxmlformats.org/drawingml/2006/main" noChangeAspect="1"/>
+          </wp:cNvGraphicFramePr>
+          <a:graphic xmlns:a="http://schemas.openxmlformats.org/drawingml/2006/main">
+            <a:graphicData uri="http://schemas.openxmlformats.org/drawingml/2006/picture">
+              <pic:pic xmlns:pic="http://schemas.openxmlformats.org/drawingml/2006/picture">
+                <pic:nvPicPr>
+                  <pic:cNvPr id="0" name="Picture 2" descr="Macintosh HD:Users:disenototal:Desktop:contigo materiales:Interno:hoja:hoja abajo.jpg"/>
+                  <pic:cNvPicPr>
+                    <a:picLocks noChangeAspect="1" noChangeArrowheads="1"/>
+                  </pic:cNvPicPr>
+                </pic:nvPicPr>
+                <pic:blipFill>
+                  <a:blip r:embed="rId1">
+                    <a:extLst>
+                      <a:ext uri="{28A0092B-C50C-407E-A947-70E740481C1C}">
+                        <a14:useLocalDpi xmlns:a14="http://schemas.microsoft.com/office/drawing/2010/main" val="0"/>
+                      </a:ext>
+                    </a:extLst>
+                  </a:blip>
+                  <a:srcRect/>
+                  <a:stretch>
+                    <a:fillRect/>
+                  </a:stretch>
+                </pic:blipFill>
+                <pic:spPr bwMode="auto">
+                  <a:xfrm>
+                    <a:off x="0" y="0"/>
+                    <a:ext cx="7766050" cy="1092530"/>
+                  </a:xfrm>
+                  <a:prstGeom prst="rect">
+                    <a:avLst/>
+                  </a:prstGeom>
+                  <a:noFill/>
+                  <a:ln>
+                    <a:noFill/>
+                  </a:ln>
+                  <a:extLst>
+                    <a:ext uri="{FAA26D3D-D897-4be2-8F04-BA451C77F1D7}">
+                      <ma14:placeholderFlag xmlns="" xmlns:mo="http://schemas.microsoft.com/office/mac/office/2008/main" xmlns:mv="urn:schemas-microsoft-com:mac:vml" xmlns:o="urn:schemas-microsoft-com:office:office" xmlns:v="urn:schemas-microsoft-com:vml" xmlns:w10="urn:schemas-microsoft-com:office:word" xmlns:w="http://schemas.openxmlformats.org/wordprocessingml/2006/main" xmlns:ma14="http://schemas.microsoft.com/office/mac/drawingml/2011/main" xmlns:ve="http://schemas.openxmlformats.org/markup-compatibility/2006"/>
+                    </a:ext>
+                  </a:extLst>
+                </pic:spPr>
+              </pic:pic>
+            </a:graphicData>
+          </a:graphic>
+          <wp14:sizeRelH relativeFrom="margin">
+            <wp14:pctWidth>0</wp14:pctWidth>
+          </wp14:sizeRelH>
+          <wp14:sizeRelV relativeFrom="margin">
+            <wp14:pctHeight>0</wp14:pctHeight>
+          </wp14:sizeRelV>
+        </wp:anchor>
+      </w:drawing>
+    </w:r>
+    <w:r>
+      <w:tab/>
+    </w:r>
+    <w:r>
+      <w:tab/>
+    </w:r>
+  </w:p>
+</w:ftr>
+</file>
+
+<file path=word/footnotes.xml><?xml version="1.0" encoding="utf-8"?>
+<w:footnotes xmlns:wpc="http://schemas.microsoft.com/office/word/2010/wordprocessingCanvas" xmlns:mc="http://schemas.openxmlformats.org/markup-compatibility/2006" xmlns:o="urn:schemas-microsoft-com:office:office" xmlns:r="http://schemas.openxmlformats.org/officeDocument/2006/relationships" xmlns:m="http://schemas.openxmlformats.org/officeDocument/2006/math" xmlns:v="urn:schemas-microsoft-com:vml" xmlns:wp14="http://schemas.microsoft.com/office/word/2010/wordprocessingDrawing" xmlns:wp="http://schemas.openxmlformats.org/drawingml/2006/wordprocessingDrawing" xmlns:w10="urn:schemas-microsoft-com:office:word" xmlns:w="http://schemas.openxmlformats.org/wordprocessingml/2006/main" xmlns:w14="http://schemas.microsoft.com/office/word/2010/wordml" xmlns:w15="http://schemas.microsoft.com/office/word/2012/wordml" xmlns:wpg="http://schemas.microsoft.com/office/word/2010/wordprocessingGroup" xmlns:wpi="http://schemas.microsoft.com/office/word/2010/wordprocessingInk" xmlns:wne="http://schemas.microsoft.com/office/word/2006/wordml" xmlns:wps="http://schemas.microsoft.com/office/word/2010/wordprocessingShape" mc:Ignorable="w14 w15 wp14">
+  <w:footnote w:type="separator" w:id="-1">
+    <w:p>
+      <w:pPr>
+        <w:spacing w:after="0" w:line="240" w:lineRule="auto"/>
+      </w:pPr>
+      <w:r>
+        <w:separator/>
+      </w:r>
+    </w:p>
+  </w:footnote>
+  <w:footnote w:type="continuationSeparator" w:id="0">
+    <w:p>
+      <w:pPr>
+        <w:spacing w:after="0" w:line="240" w:lineRule="auto"/>
+      </w:pPr>
+      <w:r>
+        <w:continuationSeparator/>
+      </w:r>
+    </w:p>
+  </w:footnote>
+</w:footnotes>
+</file>
+
+<file path=word/header1.xml><?xml version="1.0" encoding="utf-8"?>
+<w:hdr xmlns:wpc="http://schemas.microsoft.com/office/word/2010/wordprocessingCanvas" xmlns:mc="http://schemas.openxmlformats.org/markup-compatibility/2006" xmlns:o="urn:schemas-microsoft-com:office:office" xmlns:r="http://schemas.openxmlformats.org/officeDocument/2006/relationships" xmlns:m="http://schemas.openxmlformats.org/officeDocument/2006/math" xmlns:v="urn:schemas-microsoft-com:vml" xmlns:wp14="http://schemas.microsoft.com/office/word/2010/wordprocessingDrawing" xmlns:wp="http://schemas.openxmlformats.org/drawingml/2006/wordprocessingDrawing" xmlns:w10="urn:schemas-microsoft-com:office:word" xmlns:w="http://schemas.openxmlformats.org/wordprocessingml/2006/main" xmlns:w14="http://schemas.microsoft.com/office/word/2010/wordml" xmlns:w15="http://schemas.microsoft.com/office/word/2012/wordml" xmlns:wpg="http://schemas.microsoft.com/office/word/2010/wordprocessingGroup" xmlns:wpi="http://schemas.microsoft.com/office/word/2010/wordprocessingInk" xmlns:wne="http://schemas.microsoft.com/office/word/2006/wordml" xmlns:wps="http://schemas.microsoft.com/office/word/2010/wordprocessingShape" mc:Ignorable="w14 w15 wp14">
+  <w:p>
+    <w:pPr>
+      <w:pStyle w:val="Encabezado"/>
+    </w:pPr>
+    <w:r>
+      <w:rPr>
+        <w:noProof/>
+        <w:lang w:eastAsia="es-MX"/>
+      </w:rPr>
+      <w:drawing>
+        <wp:anchor distT="0" distB="0" distL="114300" distR="114300" simplePos="0" relativeHeight="251659264" behindDoc="0" locked="0" layoutInCell="1" allowOverlap="1" wp14:anchorId="5C6A3080" wp14:editId="70D3841A">
+          <wp:simplePos x="0" y="0"/>
+          <wp:positionH relativeFrom="page">
+            <wp:posOffset>-225631</wp:posOffset>
+          </wp:positionH>
+          <wp:positionV relativeFrom="paragraph">
+            <wp:posOffset>-439569</wp:posOffset>
+          </wp:positionV>
+          <wp:extent cx="8061325" cy="1128395"/>
+          <wp:effectExtent l="0" t="0" r="0" b="0"/>
+          <wp:wrapSquare wrapText="bothSides"/>
+          <wp:docPr id="1" name="Imagen 1" descr="Macintosh HD:Users:disenototal:Desktop:contigo materiales:Interno:hoja:hoja arriba.jpg"/>
+          <wp:cNvGraphicFramePr>
+            <a:graphicFrameLocks xmlns:a="http://schemas.openxmlformats.org/drawingml/2006/main" noChangeAspect="1"/>
+          </wp:cNvGraphicFramePr>
+          <a:graphic xmlns:a="http://schemas.openxmlformats.org/drawingml/2006/main">
+            <a:graphicData uri="http://schemas.openxmlformats.org/drawingml/2006/picture">
+              <pic:pic xmlns:pic="http://schemas.openxmlformats.org/drawingml/2006/picture">
+                <pic:nvPicPr>
+                  <pic:cNvPr id="0" name="Picture 1" descr="Macintosh HD:Users:disenototal:Desktop:contigo materiales:Interno:hoja:hoja arriba.jpg"/>
+                  <pic:cNvPicPr>
+                    <a:picLocks noChangeAspect="1" noChangeArrowheads="1"/>
+                  </pic:cNvPicPr>
+                </pic:nvPicPr>
+                <pic:blipFill>
+                  <a:blip r:embed="rId1">
+                    <a:extLst>
+                      <a:ext uri="{28A0092B-C50C-407E-A947-70E740481C1C}">
+                        <a14:useLocalDpi xmlns:a14="http://schemas.microsoft.com/office/drawing/2010/main" val="0"/>
+                      </a:ext>
+                    </a:extLst>
+                  </a:blip>
+                  <a:srcRect/>
+                  <a:stretch>
+                    <a:fillRect/>
+                  </a:stretch>
+                </pic:blipFill>
+                <pic:spPr bwMode="auto">
+                  <a:xfrm>
+                    <a:off x="0" y="0"/>
+                    <a:ext cx="8061325" cy="1128395"/>
+                  </a:xfrm>
+                  <a:prstGeom prst="rect">
+                    <a:avLst/>
+                  </a:prstGeom>
+                  <a:noFill/>
+                  <a:ln>
+                    <a:noFill/>
+                  </a:ln>
+                  <a:extLst>
+                    <a:ext uri="{FAA26D3D-D897-4be2-8F04-BA451C77F1D7}">
+                      <ma14:placeholderFlag xmlns="" xmlns:mo="http://schemas.microsoft.com/office/mac/office/2008/main" xmlns:mv="urn:schemas-microsoft-com:mac:vml" xmlns:o="urn:schemas-microsoft-com:office:office" xmlns:v="urn:schemas-microsoft-com:vml" xmlns:w10="urn:schemas-microsoft-com:office:word" xmlns:w="http://schemas.openxmlformats.org/wordprocessingml/2006/main" xmlns:ma14="http://schemas.microsoft.com/office/mac/drawingml/2011/main" xmlns:ve="http://schemas.openxmlformats.org/markup-compatibility/2006"/>
+                    </a:ext>
+                  </a:extLst>
+                </pic:spPr>
+              </pic:pic>
+            </a:graphicData>
+          </a:graphic>
+        </wp:anchor>
+      </w:drawing>
+    </w:r>
+  </w:p>
+</w:hdr>
 </file>
 
 <file path=word/numbering.xml><?xml version="1.0" encoding="utf-8"?>
@@ -2682,6 +2324,50 @@
       <w:contextualSpacing/>
     </w:pPr>
   </w:style>
+  <w:style w:type="paragraph" w:styleId="Encabezado">
+    <w:name w:val="header"/>
+    <w:basedOn w:val="Normal"/>
+    <w:link w:val="EncabezadoCar"/>
+    <w:uiPriority w:val="99"/>
+    <w:unhideWhenUsed/>
+    <w:rsid w:val="00A04725"/>
+    <w:pPr>
+      <w:tabs>
+        <w:tab w:val="center" w:pos="4419"/>
+        <w:tab w:val="right" w:pos="8838"/>
+      </w:tabs>
+      <w:spacing w:after="0" w:line="240" w:lineRule="auto"/>
+    </w:pPr>
+  </w:style>
+  <w:style w:type="character" w:customStyle="1" w:styleId="EncabezadoCar">
+    <w:name w:val="Encabezado Car"/>
+    <w:basedOn w:val="Fuentedeprrafopredeter"/>
+    <w:link w:val="Encabezado"/>
+    <w:uiPriority w:val="99"/>
+    <w:rsid w:val="00A04725"/>
+  </w:style>
+  <w:style w:type="paragraph" w:styleId="Piedepgina">
+    <w:name w:val="footer"/>
+    <w:basedOn w:val="Normal"/>
+    <w:link w:val="PiedepginaCar"/>
+    <w:uiPriority w:val="99"/>
+    <w:unhideWhenUsed/>
+    <w:rsid w:val="00A04725"/>
+    <w:pPr>
+      <w:tabs>
+        <w:tab w:val="center" w:pos="4419"/>
+        <w:tab w:val="right" w:pos="8838"/>
+      </w:tabs>
+      <w:spacing w:after="0" w:line="240" w:lineRule="auto"/>
+    </w:pPr>
+  </w:style>
+  <w:style w:type="character" w:customStyle="1" w:styleId="PiedepginaCar">
+    <w:name w:val="Pie de página Car"/>
+    <w:basedOn w:val="Fuentedeprrafopredeter"/>
+    <w:link w:val="Piedepgina"/>
+    <w:uiPriority w:val="99"/>
+    <w:rsid w:val="00A04725"/>
+  </w:style>
 </w:styles>
 </file>
 
@@ -2951,7 +2637,7 @@
 </file>
 
 <file path=customXml/itemProps1.xml><?xml version="1.0" encoding="utf-8"?>
-<ds:datastoreItem xmlns:ds="http://schemas.openxmlformats.org/officeDocument/2006/customXml" ds:itemID="{5F3B1621-73DE-4229-8356-F098AD3C0DD4}">
+<ds:datastoreItem xmlns:ds="http://schemas.openxmlformats.org/officeDocument/2006/customXml" ds:itemID="{28FD83DD-7900-4FBA-984B-9AEC92A09B9B}">
   <ds:schemaRefs>
     <ds:schemaRef ds:uri="http://schemas.openxmlformats.org/officeDocument/2006/bibliography"/>
   </ds:schemaRefs>

</xml_diff>